<commit_message>
According to new template
</commit_message>
<xml_diff>
--- a/CS28_Recommendation System.docx
+++ b/CS28_Recommendation System.docx
@@ -713,15 +713,7 @@
               <w:jc w:val="center"/>
             </w:pPr>
             <w:r>
-              <w:t>(</w:t>
-            </w:r>
-            <w:proofErr w:type="spellStart"/>
-            <w:r>
-              <w:t>i</w:t>
-            </w:r>
-            <w:proofErr w:type="spellEnd"/>
-            <w:r>
-              <w:t>)</w:t>
+              <w:t>(i)</w:t>
             </w:r>
           </w:p>
         </w:tc>
@@ -757,19 +749,11 @@
               <w:spacing w:after="120"/>
               <w:jc w:val="center"/>
             </w:pPr>
-            <w:proofErr w:type="spellStart"/>
-            <w:r>
-              <w:rPr>
-                <w:color w:val="000000" w:themeColor="text1"/>
-              </w:rPr>
-              <w:t>Ibad</w:t>
-            </w:r>
-            <w:proofErr w:type="spellEnd"/>
-            <w:r>
-              <w:rPr>
-                <w:color w:val="000000" w:themeColor="text1"/>
-              </w:rPr>
-              <w:t xml:space="preserve"> Ahmad</w:t>
+            <w:r>
+              <w:rPr>
+                <w:color w:val="000000" w:themeColor="text1"/>
+              </w:rPr>
+              <w:t>Ibad Ahmad</w:t>
             </w:r>
           </w:p>
         </w:tc>
@@ -1021,28 +1005,12 @@
               <w:spacing w:after="120"/>
               <w:jc w:val="center"/>
             </w:pPr>
-            <w:proofErr w:type="spellStart"/>
-            <w:r>
-              <w:rPr>
-                <w:color w:val="000000" w:themeColor="text1"/>
-              </w:rPr>
-              <w:t>Wahaj</w:t>
-            </w:r>
-            <w:proofErr w:type="spellEnd"/>
-            <w:r>
-              <w:rPr>
-                <w:color w:val="000000" w:themeColor="text1"/>
-              </w:rPr>
-              <w:t xml:space="preserve"> </w:t>
-            </w:r>
-            <w:proofErr w:type="spellStart"/>
-            <w:r>
-              <w:rPr>
-                <w:color w:val="000000" w:themeColor="text1"/>
-              </w:rPr>
-              <w:t>Hafeez</w:t>
-            </w:r>
-            <w:proofErr w:type="spellEnd"/>
+            <w:r>
+              <w:rPr>
+                <w:color w:val="000000" w:themeColor="text1"/>
+              </w:rPr>
+              <w:t>Wahaj Hafeez</w:t>
+            </w:r>
           </w:p>
         </w:tc>
         <w:tc>
@@ -1195,7 +1163,6 @@
         </w:rPr>
         <w:t xml:space="preserve"> </w:t>
       </w:r>
-      <w:proofErr w:type="spellStart"/>
       <w:r>
         <w:rPr>
           <w:bCs/>
@@ -1203,9 +1170,8 @@
           <w:sz w:val="22"/>
           <w:szCs w:val="22"/>
         </w:rPr>
-        <w:t>Ibad</w:t>
-      </w:r>
-      <w:proofErr w:type="spellEnd"/>
+        <w:t xml:space="preserve">Ibad Ahmad </w:t>
+      </w:r>
       <w:r>
         <w:rPr>
           <w:bCs/>
@@ -1213,7 +1179,10 @@
           <w:sz w:val="22"/>
           <w:szCs w:val="22"/>
         </w:rPr>
-        <w:t xml:space="preserve"> Ahmad </w:t>
+        <w:t>S/D/o</w:t>
+      </w:r>
+      <w:r>
+        <w:t xml:space="preserve"> </w:t>
       </w:r>
       <w:r>
         <w:rPr>
@@ -1222,30 +1191,7 @@
           <w:sz w:val="22"/>
           <w:szCs w:val="22"/>
         </w:rPr>
-        <w:t>S/D/o</w:t>
-      </w:r>
-      <w:r>
-        <w:t xml:space="preserve"> </w:t>
-      </w:r>
-      <w:proofErr w:type="spellStart"/>
-      <w:r>
-        <w:rPr>
-          <w:bCs/>
-          <w:iCs/>
-          <w:sz w:val="22"/>
-          <w:szCs w:val="22"/>
-        </w:rPr>
-        <w:t>Naseem</w:t>
-      </w:r>
-      <w:proofErr w:type="spellEnd"/>
-      <w:r>
-        <w:rPr>
-          <w:bCs/>
-          <w:iCs/>
-          <w:sz w:val="22"/>
-          <w:szCs w:val="22"/>
-        </w:rPr>
-        <w:t xml:space="preserve"> Anwar</w:t>
+        <w:t>Naseem Anwar</w:t>
       </w:r>
       <w:r>
         <w:rPr>
@@ -1391,21 +1337,12 @@
         </w:rPr>
         <w:t xml:space="preserve"> </w:t>
       </w:r>
-      <w:proofErr w:type="spellStart"/>
       <w:r>
         <w:rPr>
           <w:color w:val="000000" w:themeColor="text1"/>
           <w:szCs w:val="22"/>
         </w:rPr>
-        <w:t>Ibad</w:t>
-      </w:r>
-      <w:proofErr w:type="spellEnd"/>
-      <w:r>
-        <w:rPr>
-          <w:color w:val="000000" w:themeColor="text1"/>
-          <w:szCs w:val="22"/>
-        </w:rPr>
-        <w:t xml:space="preserve"> Ahmad </w:t>
+        <w:t xml:space="preserve">Ibad Ahmad </w:t>
       </w:r>
       <w:r>
         <w:rPr>
@@ -1491,23 +1428,13 @@
         </w:rPr>
         <w:t xml:space="preserve">Name of Supervisor: </w:t>
       </w:r>
-      <w:proofErr w:type="spellStart"/>
       <w:r>
         <w:rPr>
           <w:color w:val="000000" w:themeColor="text1"/>
           <w:sz w:val="24"/>
           <w:lang w:val="en-US"/>
         </w:rPr>
-        <w:t>Kanza</w:t>
-      </w:r>
-      <w:proofErr w:type="spellEnd"/>
-      <w:r>
-        <w:rPr>
-          <w:color w:val="000000" w:themeColor="text1"/>
-          <w:sz w:val="24"/>
-          <w:lang w:val="en-US"/>
-        </w:rPr>
-        <w:t xml:space="preserve"> Hamid</w:t>
+        <w:t>Kanza Hamid</w:t>
       </w:r>
       <w:r>
         <w:rPr>
@@ -2087,59 +2014,23 @@
           <w:szCs w:val="22"/>
           <w:shd w:val="clear" w:color="auto" w:fill="FFFFFF"/>
         </w:rPr>
-        <w:t xml:space="preserve"> supervision of Ma`am </w:t>
-      </w:r>
-      <w:proofErr w:type="spellStart"/>
+        <w:t xml:space="preserve"> supervision of Ma`am Kanza Hamid. We </w:t>
+      </w:r>
+      <w:r>
+        <w:rPr>
+          <w:bCs/>
+          <w:color w:val="000000" w:themeColor="text1"/>
+          <w:szCs w:val="22"/>
+        </w:rPr>
+        <w:t>thank</w:t>
+      </w:r>
       <w:r>
         <w:rPr>
           <w:color w:val="000000" w:themeColor="text1"/>
           <w:szCs w:val="22"/>
           <w:shd w:val="clear" w:color="auto" w:fill="FFFFFF"/>
         </w:rPr>
-        <w:t>Kanza</w:t>
-      </w:r>
-      <w:proofErr w:type="spellEnd"/>
-      <w:r>
-        <w:rPr>
-          <w:color w:val="000000" w:themeColor="text1"/>
-          <w:szCs w:val="22"/>
-          <w:shd w:val="clear" w:color="auto" w:fill="FFFFFF"/>
-        </w:rPr>
-        <w:t xml:space="preserve"> Hamid. We </w:t>
-      </w:r>
-      <w:r>
-        <w:rPr>
-          <w:bCs/>
-          <w:color w:val="000000" w:themeColor="text1"/>
-          <w:szCs w:val="22"/>
-        </w:rPr>
-        <w:t>thank</w:t>
-      </w:r>
-      <w:r>
-        <w:rPr>
-          <w:color w:val="000000" w:themeColor="text1"/>
-          <w:szCs w:val="22"/>
-          <w:shd w:val="clear" w:color="auto" w:fill="FFFFFF"/>
-        </w:rPr>
-        <w:t xml:space="preserve"> Ma`am </w:t>
-      </w:r>
-      <w:proofErr w:type="spellStart"/>
-      <w:r>
-        <w:rPr>
-          <w:color w:val="000000" w:themeColor="text1"/>
-          <w:szCs w:val="22"/>
-          <w:shd w:val="clear" w:color="auto" w:fill="FFFFFF"/>
-        </w:rPr>
-        <w:t>Kanza</w:t>
-      </w:r>
-      <w:proofErr w:type="spellEnd"/>
-      <w:r>
-        <w:rPr>
-          <w:color w:val="000000" w:themeColor="text1"/>
-          <w:szCs w:val="22"/>
-          <w:shd w:val="clear" w:color="auto" w:fill="FFFFFF"/>
-        </w:rPr>
-        <w:t xml:space="preserve"> for choosing us for this project. He provided us with </w:t>
+        <w:t xml:space="preserve"> Ma`am Kanza for choosing us for this project. He provided us with </w:t>
       </w:r>
       <w:r>
         <w:rPr>
@@ -14672,22 +14563,56 @@
           <w:szCs w:val="22"/>
           <w:shd w:val="clear" w:color="auto" w:fill="FFFFFF"/>
         </w:rPr>
-        <w:t>ls, D</w:t>
-      </w:r>
+        <w:t xml:space="preserve">ls, </w:t>
+      </w:r>
+      <w:proofErr w:type="gramStart"/>
       <w:r>
         <w:rPr>
           <w:color w:val="000000" w:themeColor="text1"/>
           <w:szCs w:val="22"/>
           <w:shd w:val="clear" w:color="auto" w:fill="FFFFFF"/>
         </w:rPr>
-        <w:t>octors etc. Furthermore, user can apply filters as per their use. In future, more modules can be added to this system as user requirements increase and so do filters</w:t>
+        <w:t>D</w:t>
       </w:r>
       <w:r>
         <w:rPr>
           <w:color w:val="000000" w:themeColor="text1"/>
           <w:szCs w:val="22"/>
-        </w:rPr>
-        <w:t xml:space="preserve"> We are going to develop such a system which will help in the following:</w:t>
+          <w:shd w:val="clear" w:color="auto" w:fill="FFFFFF"/>
+        </w:rPr>
+        <w:t>octors</w:t>
+      </w:r>
+      <w:proofErr w:type="gramEnd"/>
+      <w:r>
+        <w:rPr>
+          <w:color w:val="000000" w:themeColor="text1"/>
+          <w:szCs w:val="22"/>
+          <w:shd w:val="clear" w:color="auto" w:fill="FFFFFF"/>
+        </w:rPr>
+        <w:t xml:space="preserve"> etc. Furthermore, user can apply filters as per their use. In future, more modules can be added to this system as user requirements increase and so do filters</w:t>
+      </w:r>
+      <w:r>
+        <w:rPr>
+          <w:color w:val="000000" w:themeColor="text1"/>
+          <w:szCs w:val="22"/>
+        </w:rPr>
+        <w:t xml:space="preserve"> </w:t>
+      </w:r>
+      <w:proofErr w:type="gramStart"/>
+      <w:r>
+        <w:rPr>
+          <w:color w:val="000000" w:themeColor="text1"/>
+          <w:szCs w:val="22"/>
+        </w:rPr>
+        <w:t>We</w:t>
+      </w:r>
+      <w:proofErr w:type="gramEnd"/>
+      <w:r>
+        <w:rPr>
+          <w:color w:val="000000" w:themeColor="text1"/>
+          <w:szCs w:val="22"/>
+        </w:rPr>
+        <w:t xml:space="preserve"> are going to develop such a system which will help in the following:</w:t>
       </w:r>
     </w:p>
     <w:p>
@@ -21973,7 +21898,23 @@
                 <w:color w:val="000000" w:themeColor="text1"/>
                 <w:sz w:val="24"/>
               </w:rPr>
-              <w:t>In-case of account deletion , all of his data from database will be deleted and will be  redirected to log in page afterword’s.</w:t>
+              <w:t xml:space="preserve">In-case of account </w:t>
+            </w:r>
+            <w:proofErr w:type="gramStart"/>
+            <w:r>
+              <w:rPr>
+                <w:color w:val="000000" w:themeColor="text1"/>
+                <w:sz w:val="24"/>
+              </w:rPr>
+              <w:t>deletion ,</w:t>
+            </w:r>
+            <w:proofErr w:type="gramEnd"/>
+            <w:r>
+              <w:rPr>
+                <w:color w:val="000000" w:themeColor="text1"/>
+                <w:sz w:val="24"/>
+              </w:rPr>
+              <w:t xml:space="preserve"> all of his data from database will be deleted and will be  redirected to log in page afterword’s.</w:t>
             </w:r>
           </w:p>
         </w:tc>
@@ -22719,8 +22660,17 @@
                 <w:color w:val="000000" w:themeColor="text1"/>
                 <w:sz w:val="24"/>
               </w:rPr>
-              <w:t>User feedback will be added .</w:t>
-            </w:r>
+              <w:t xml:space="preserve">User feedback will be </w:t>
+            </w:r>
+            <w:proofErr w:type="gramStart"/>
+            <w:r>
+              <w:rPr>
+                <w:color w:val="000000" w:themeColor="text1"/>
+                <w:sz w:val="24"/>
+              </w:rPr>
+              <w:t>added .</w:t>
+            </w:r>
+            <w:proofErr w:type="gramEnd"/>
           </w:p>
         </w:tc>
       </w:tr>
@@ -34316,6 +34266,16 @@
           <w:color w:val="000000" w:themeColor="text1"/>
           <w:lang w:val="en-GB"/>
         </w:rPr>
+        <w:fldChar w:fldCharType="separate"/>
+      </w:r>
+      <w:r>
+        <w:rPr>
+          <w:b/>
+          <w:bCs/>
+          <w:color w:val="000000" w:themeColor="text1"/>
+          <w:lang w:val="en-US"/>
+        </w:rPr>
+        <w:t>Error! Reference source not found.</w:t>
       </w:r>
       <w:r>
         <w:rPr>
@@ -46968,7 +46928,7 @@
 </file>
 
 <file path=customXml/itemProps2.xml><?xml version="1.0" encoding="utf-8"?>
-<ds:datastoreItem xmlns:ds="http://schemas.openxmlformats.org/officeDocument/2006/customXml" ds:itemID="{01D032DC-85E9-42F6-B210-07E224A65CEA}">
+<ds:datastoreItem xmlns:ds="http://schemas.openxmlformats.org/officeDocument/2006/customXml" ds:itemID="{82DD3DF2-5731-4BFE-B12B-15B4199D1441}">
   <ds:schemaRefs>
     <ds:schemaRef ds:uri="http://schemas.openxmlformats.org/officeDocument/2006/bibliography"/>
   </ds:schemaRefs>

</xml_diff>